<commit_message>
add "Table of Contents"
</commit_message>
<xml_diff>
--- a/Team9-Essay4-Logic-Component-Draft.docx
+++ b/Team9-Essay4-Logic-Component-Draft.docx
@@ -109,29 +109,340 @@
     </w:p>
     <w:p>
       <w:pPr>
-        <w:spacing w:after="160" w:line="360" w:lineRule="auto"/>
+        <w:spacing w:line="360" w:lineRule="auto"/>
+        <w:jc w:val="center"/>
         <w:rPr>
           <w:b/>
           <w:sz w:val="40"/>
           <w:szCs w:val="40"/>
         </w:rPr>
       </w:pPr>
-      <w:r>
+    </w:p>
+    <w:p>
+      <w:pPr>
+        <w:spacing w:line="360" w:lineRule="auto"/>
+        <w:jc w:val="center"/>
         <w:rPr>
           <w:b/>
           <w:sz w:val="40"/>
           <w:szCs w:val="40"/>
         </w:rPr>
-        <w:br w:type="page"/>
-      </w:r>
-    </w:p>
-    <w:p>
-      <w:pPr>
-        <w:spacing w:line="360" w:lineRule="auto"/>
-        <w:rPr>
-          <w:rFonts w:eastAsia="Times New Roman"/>
+      </w:pPr>
+    </w:p>
+    <w:p>
+      <w:pPr>
+        <w:spacing w:line="360" w:lineRule="auto"/>
+        <w:jc w:val="center"/>
+        <w:rPr>
+          <w:b/>
+          <w:sz w:val="40"/>
+          <w:szCs w:val="40"/>
+        </w:rPr>
+      </w:pPr>
+    </w:p>
+    <w:sdt>
+      <w:sdtPr>
+        <w:id w:val="129766392"/>
+        <w:docPartObj>
+          <w:docPartGallery w:val="Table of Contents"/>
+          <w:docPartUnique/>
+        </w:docPartObj>
+      </w:sdtPr>
+      <w:sdtEndPr>
+        <w:rPr>
+          <w:rFonts w:ascii="Arial" w:eastAsia="Arial" w:hAnsi="Arial" w:cs="Arial"/>
           <w:b/>
           <w:bCs/>
+          <w:noProof/>
+          <w:color w:val="auto"/>
+          <w:sz w:val="22"/>
+          <w:szCs w:val="22"/>
+          <w:lang w:val="en"/>
+        </w:rPr>
+      </w:sdtEndPr>
+      <w:sdtContent>
+        <w:p>
+          <w:pPr>
+            <w:pStyle w:val="TOCHeading"/>
+          </w:pPr>
+          <w:r>
+            <w:t>Table of Contents</w:t>
+          </w:r>
+        </w:p>
+        <w:p>
+          <w:pPr>
+            <w:pStyle w:val="TOC1"/>
+            <w:tabs>
+              <w:tab w:val="right" w:leader="dot" w:pos="9350"/>
+            </w:tabs>
+            <w:rPr>
+              <w:noProof/>
+            </w:rPr>
+          </w:pPr>
+          <w:r>
+            <w:fldChar w:fldCharType="begin"/>
+          </w:r>
+          <w:r>
+            <w:instrText xml:space="preserve"> TOC \o "1-3" \h \z \u </w:instrText>
+          </w:r>
+          <w:r>
+            <w:fldChar w:fldCharType="separate"/>
+          </w:r>
+          <w:hyperlink w:anchor="_Toc120362560" w:history="1">
+            <w:r>
+              <w:rPr>
+                <w:rStyle w:val="Hyperlink"/>
+                <w:rFonts w:eastAsia="Times New Roman"/>
+                <w:b/>
+                <w:bCs/>
+                <w:noProof/>
+                <w:lang w:val="en-US"/>
+              </w:rPr>
+              <w:t>Introduction</w:t>
+            </w:r>
+            <w:r>
+              <w:rPr>
+                <w:noProof/>
+                <w:webHidden/>
+              </w:rPr>
+              <w:tab/>
+            </w:r>
+            <w:r>
+              <w:rPr>
+                <w:noProof/>
+                <w:webHidden/>
+              </w:rPr>
+              <w:fldChar w:fldCharType="begin"/>
+            </w:r>
+            <w:r>
+              <w:rPr>
+                <w:noProof/>
+                <w:webHidden/>
+              </w:rPr>
+              <w:instrText xml:space="preserve"> PAGEREF _Toc120362560 \h </w:instrText>
+            </w:r>
+            <w:r>
+              <w:rPr>
+                <w:noProof/>
+                <w:webHidden/>
+              </w:rPr>
+            </w:r>
+            <w:r>
+              <w:rPr>
+                <w:noProof/>
+                <w:webHidden/>
+              </w:rPr>
+              <w:fldChar w:fldCharType="separate"/>
+            </w:r>
+            <w:r>
+              <w:rPr>
+                <w:noProof/>
+                <w:webHidden/>
+              </w:rPr>
+              <w:t>2</w:t>
+            </w:r>
+            <w:r>
+              <w:rPr>
+                <w:noProof/>
+                <w:webHidden/>
+              </w:rPr>
+              <w:fldChar w:fldCharType="end"/>
+            </w:r>
+          </w:hyperlink>
+        </w:p>
+        <w:p>
+          <w:pPr>
+            <w:pStyle w:val="TOC1"/>
+            <w:tabs>
+              <w:tab w:val="right" w:leader="dot" w:pos="9350"/>
+            </w:tabs>
+            <w:rPr>
+              <w:noProof/>
+            </w:rPr>
+          </w:pPr>
+          <w:hyperlink w:anchor="_Toc120362561" w:history="1">
+            <w:r>
+              <w:rPr>
+                <w:rStyle w:val="Hyperlink"/>
+                <w:rFonts w:eastAsia="Times New Roman"/>
+                <w:b/>
+                <w:bCs/>
+                <w:noProof/>
+                <w:lang w:val="en-US"/>
+              </w:rPr>
+              <w:t>Logic API</w:t>
+            </w:r>
+            <w:r>
+              <w:rPr>
+                <w:noProof/>
+                <w:webHidden/>
+              </w:rPr>
+              <w:tab/>
+            </w:r>
+            <w:r>
+              <w:rPr>
+                <w:noProof/>
+                <w:webHidden/>
+              </w:rPr>
+              <w:fldChar w:fldCharType="begin"/>
+            </w:r>
+            <w:r>
+              <w:rPr>
+                <w:noProof/>
+                <w:webHidden/>
+              </w:rPr>
+              <w:instrText xml:space="preserve"> PAGEREF _Toc120362561 \h </w:instrText>
+            </w:r>
+            <w:r>
+              <w:rPr>
+                <w:noProof/>
+                <w:webHidden/>
+              </w:rPr>
+            </w:r>
+            <w:r>
+              <w:rPr>
+                <w:noProof/>
+                <w:webHidden/>
+              </w:rPr>
+              <w:fldChar w:fldCharType="separate"/>
+            </w:r>
+            <w:r>
+              <w:rPr>
+                <w:noProof/>
+                <w:webHidden/>
+              </w:rPr>
+              <w:t>3</w:t>
+            </w:r>
+            <w:r>
+              <w:rPr>
+                <w:noProof/>
+                <w:webHidden/>
+              </w:rPr>
+              <w:fldChar w:fldCharType="end"/>
+            </w:r>
+          </w:hyperlink>
+        </w:p>
+        <w:p>
+          <w:pPr>
+            <w:pStyle w:val="TOC1"/>
+            <w:tabs>
+              <w:tab w:val="right" w:leader="dot" w:pos="9350"/>
+            </w:tabs>
+            <w:rPr>
+              <w:noProof/>
+            </w:rPr>
+          </w:pPr>
+          <w:hyperlink w:anchor="_Toc120362562" w:history="1">
+            <w:r>
+              <w:rPr>
+                <w:rStyle w:val="Hyperlink"/>
+                <w:rFonts w:eastAsia="Times New Roman"/>
+                <w:b/>
+                <w:bCs/>
+                <w:noProof/>
+                <w:lang w:val="en-US"/>
+              </w:rPr>
+              <w:t>Policies</w:t>
+            </w:r>
+            <w:r>
+              <w:rPr>
+                <w:noProof/>
+                <w:webHidden/>
+              </w:rPr>
+              <w:tab/>
+            </w:r>
+            <w:r>
+              <w:rPr>
+                <w:noProof/>
+                <w:webHidden/>
+              </w:rPr>
+              <w:fldChar w:fldCharType="begin"/>
+            </w:r>
+            <w:r>
+              <w:rPr>
+                <w:noProof/>
+                <w:webHidden/>
+              </w:rPr>
+              <w:instrText xml:space="preserve"> PAGEREF _Toc120362562 \h </w:instrText>
+            </w:r>
+            <w:r>
+              <w:rPr>
+                <w:noProof/>
+                <w:webHidden/>
+              </w:rPr>
+            </w:r>
+            <w:r>
+              <w:rPr>
+                <w:noProof/>
+                <w:webHidden/>
+              </w:rPr>
+              <w:fldChar w:fldCharType="separate"/>
+            </w:r>
+            <w:r>
+              <w:rPr>
+                <w:noProof/>
+                <w:webHidden/>
+              </w:rPr>
+              <w:t>4</w:t>
+            </w:r>
+            <w:r>
+              <w:rPr>
+                <w:noProof/>
+                <w:webHidden/>
+              </w:rPr>
+              <w:fldChar w:fldCharType="end"/>
+            </w:r>
+          </w:hyperlink>
+        </w:p>
+        <w:p>
+          <w:r>
+            <w:rPr>
+              <w:b/>
+              <w:bCs/>
+              <w:noProof/>
+            </w:rPr>
+            <w:fldChar w:fldCharType="end"/>
+          </w:r>
+        </w:p>
+      </w:sdtContent>
+    </w:sdt>
+    <w:p>
+      <w:pPr>
+        <w:spacing w:after="160" w:line="360" w:lineRule="auto"/>
+        <w:rPr>
+          <w:b/>
+          <w:sz w:val="40"/>
+          <w:szCs w:val="40"/>
+        </w:rPr>
+      </w:pPr>
+    </w:p>
+    <w:p>
+      <w:pPr>
+        <w:spacing w:after="160" w:line="360" w:lineRule="auto"/>
+        <w:rPr>
+          <w:b/>
+          <w:sz w:val="40"/>
+          <w:szCs w:val="40"/>
+        </w:rPr>
+      </w:pPr>
+    </w:p>
+    <w:p>
+      <w:pPr>
+        <w:spacing w:after="160" w:line="360" w:lineRule="auto"/>
+        <w:rPr>
+          <w:b/>
+          <w:sz w:val="40"/>
+          <w:szCs w:val="40"/>
+        </w:rPr>
+      </w:pPr>
+    </w:p>
+    <w:p>
+      <w:pPr>
+        <w:spacing w:after="160" w:line="259" w:lineRule="auto"/>
+        <w:rPr>
+          <w:rFonts w:eastAsia="Times New Roman"/>
+          <w:b/>
+          <w:bCs/>
           <w:color w:val="000000"/>
           <w:sz w:val="28"/>
           <w:szCs w:val="28"/>
@@ -148,9 +459,37 @@
           <w:szCs w:val="28"/>
           <w:lang w:val="en-US"/>
         </w:rPr>
+        <w:br w:type="page"/>
+      </w:r>
+    </w:p>
+    <w:p>
+      <w:pPr>
+        <w:pStyle w:val="Heading1"/>
+        <w:rPr>
+          <w:rFonts w:ascii="Arial" w:eastAsia="Times New Roman" w:hAnsi="Arial" w:cs="Arial"/>
+          <w:b/>
+          <w:bCs/>
+          <w:color w:val="000000"/>
+          <w:sz w:val="28"/>
+          <w:szCs w:val="28"/>
+          <w:lang w:val="en-US"/>
+        </w:rPr>
+      </w:pPr>
+      <w:bookmarkStart w:id="0" w:name="_Toc120362560"/>
+      <w:r>
+        <w:rPr>
+          <w:rFonts w:ascii="Arial" w:eastAsia="Times New Roman" w:hAnsi="Arial" w:cs="Arial"/>
+          <w:b/>
+          <w:bCs/>
+          <w:color w:val="000000"/>
+          <w:sz w:val="28"/>
+          <w:szCs w:val="28"/>
+          <w:lang w:val="en-US"/>
+        </w:rPr>
         <w:lastRenderedPageBreak/>
         <w:t>Introduction</w:t>
       </w:r>
+      <w:bookmarkEnd w:id="0"/>
     </w:p>
     <w:p>
       <w:pPr>
@@ -520,9 +859,9 @@
     </w:p>
     <w:p>
       <w:pPr>
-        <w:spacing w:line="360" w:lineRule="auto"/>
-        <w:rPr>
-          <w:rFonts w:eastAsia="Times New Roman"/>
+        <w:pStyle w:val="Heading1"/>
+        <w:rPr>
+          <w:rFonts w:ascii="Arial" w:eastAsia="Times New Roman" w:hAnsi="Arial" w:cs="Arial"/>
           <w:b/>
           <w:bCs/>
           <w:color w:val="000000"/>
@@ -531,9 +870,10 @@
           <w:lang w:val="en-US"/>
         </w:rPr>
       </w:pPr>
-      <w:r>
-        <w:rPr>
-          <w:rFonts w:eastAsia="Times New Roman"/>
+      <w:bookmarkStart w:id="1" w:name="_Toc120362561"/>
+      <w:r>
+        <w:rPr>
+          <w:rFonts w:ascii="Arial" w:eastAsia="Times New Roman" w:hAnsi="Arial" w:cs="Arial"/>
           <w:b/>
           <w:bCs/>
           <w:color w:val="000000"/>
@@ -544,6 +884,7 @@
         <w:lastRenderedPageBreak/>
         <w:t>Logic API</w:t>
       </w:r>
+      <w:bookmarkEnd w:id="1"/>
     </w:p>
     <w:p>
       <w:pPr>
@@ -840,7 +1181,7 @@
     </w:p>
     <w:p>
       <w:pPr>
-        <w:spacing w:line="360" w:lineRule="auto"/>
+        <w:spacing w:after="160" w:line="259" w:lineRule="auto"/>
         <w:rPr>
           <w:rFonts w:eastAsia="Times New Roman"/>
           <w:b/>
@@ -861,8 +1202,37 @@
           <w:szCs w:val="28"/>
           <w:lang w:val="en-US"/>
         </w:rPr>
+        <w:br w:type="page"/>
+      </w:r>
+    </w:p>
+    <w:p>
+      <w:pPr>
+        <w:pStyle w:val="Heading1"/>
+        <w:rPr>
+          <w:rFonts w:ascii="Arial" w:eastAsia="Times New Roman" w:hAnsi="Arial" w:cs="Arial"/>
+          <w:b/>
+          <w:bCs/>
+          <w:color w:val="000000"/>
+          <w:sz w:val="28"/>
+          <w:szCs w:val="28"/>
+          <w:lang w:val="en-US"/>
+        </w:rPr>
+      </w:pPr>
+      <w:bookmarkStart w:id="2" w:name="_Toc120362562"/>
+      <w:r>
+        <w:rPr>
+          <w:rFonts w:ascii="Arial" w:eastAsia="Times New Roman" w:hAnsi="Arial" w:cs="Arial"/>
+          <w:b/>
+          <w:bCs/>
+          <w:color w:val="000000"/>
+          <w:sz w:val="28"/>
+          <w:szCs w:val="28"/>
+          <w:lang w:val="en-US"/>
+        </w:rPr>
+        <w:lastRenderedPageBreak/>
         <w:t>Policies</w:t>
       </w:r>
+      <w:bookmarkEnd w:id="2"/>
     </w:p>
     <w:p>
       <w:pPr>
@@ -1181,7 +1551,6 @@
           <w:color w:val="000000"/>
           <w:lang w:val="en-US"/>
         </w:rPr>
-        <w:lastRenderedPageBreak/>
         <w:t>Update is done using *</w:t>
       </w:r>
       <w:proofErr w:type="spellStart"/>
@@ -2992,6 +3361,27 @@
       <w:lang w:val="en"/>
     </w:rPr>
   </w:style>
+  <w:style w:type="paragraph" w:styleId="Heading1">
+    <w:name w:val="heading 1"/>
+    <w:basedOn w:val="Normal"/>
+    <w:next w:val="Normal"/>
+    <w:link w:val="Heading1Char"/>
+    <w:uiPriority w:val="9"/>
+    <w:qFormat/>
+    <w:rsid w:val="00152025"/>
+    <w:pPr>
+      <w:keepNext/>
+      <w:keepLines/>
+      <w:spacing w:before="240"/>
+      <w:outlineLvl w:val="0"/>
+    </w:pPr>
+    <w:rPr>
+      <w:rFonts w:asciiTheme="majorHAnsi" w:eastAsiaTheme="majorEastAsia" w:hAnsiTheme="majorHAnsi" w:cstheme="majorBidi"/>
+      <w:color w:val="2F5496" w:themeColor="accent1" w:themeShade="BF"/>
+      <w:sz w:val="32"/>
+      <w:szCs w:val="32"/>
+    </w:rPr>
+  </w:style>
   <w:style w:type="paragraph" w:styleId="Heading3">
     <w:name w:val="heading 3"/>
     <w:basedOn w:val="Normal"/>
@@ -3074,7 +3464,6 @@
     <w:name w:val="Hyperlink"/>
     <w:basedOn w:val="DefaultParagraphFont"/>
     <w:uiPriority w:val="99"/>
-    <w:semiHidden/>
     <w:unhideWhenUsed/>
     <w:rsid w:val="004D09FB"/>
     <w:rPr>
@@ -3117,6 +3506,48 @@
     <w:pPr>
       <w:ind w:left="720"/>
       <w:contextualSpacing/>
+    </w:pPr>
+  </w:style>
+  <w:style w:type="character" w:customStyle="1" w:styleId="Heading1Char">
+    <w:name w:val="Heading 1 Char"/>
+    <w:basedOn w:val="DefaultParagraphFont"/>
+    <w:link w:val="Heading1"/>
+    <w:uiPriority w:val="9"/>
+    <w:rsid w:val="00152025"/>
+    <w:rPr>
+      <w:rFonts w:asciiTheme="majorHAnsi" w:eastAsiaTheme="majorEastAsia" w:hAnsiTheme="majorHAnsi" w:cstheme="majorBidi"/>
+      <w:color w:val="2F5496" w:themeColor="accent1" w:themeShade="BF"/>
+      <w:sz w:val="32"/>
+      <w:szCs w:val="32"/>
+      <w:lang w:val="en"/>
+    </w:rPr>
+  </w:style>
+  <w:style w:type="paragraph" w:styleId="TOCHeading">
+    <w:name w:val="TOC Heading"/>
+    <w:basedOn w:val="Heading1"/>
+    <w:next w:val="Normal"/>
+    <w:uiPriority w:val="39"/>
+    <w:unhideWhenUsed/>
+    <w:qFormat/>
+    <w:rsid w:val="00152025"/>
+    <w:pPr>
+      <w:spacing w:line="259" w:lineRule="auto"/>
+      <w:outlineLvl w:val="9"/>
+    </w:pPr>
+    <w:rPr>
+      <w:lang w:val="en-US"/>
+    </w:rPr>
+  </w:style>
+  <w:style w:type="paragraph" w:styleId="TOC1">
+    <w:name w:val="toc 1"/>
+    <w:basedOn w:val="Normal"/>
+    <w:next w:val="Normal"/>
+    <w:autoRedefine/>
+    <w:uiPriority w:val="39"/>
+    <w:unhideWhenUsed/>
+    <w:rsid w:val="00842DA1"/>
+    <w:pPr>
+      <w:spacing w:after="100"/>
     </w:pPr>
   </w:style>
 </w:styles>
@@ -3415,4 +3846,16 @@
     </a:ext>
   </a:extLst>
 </a:theme>
+</file>
+
+<file path=customXml/item1.xml><?xml version="1.0" encoding="utf-8"?>
+<b:Sources xmlns:b="http://schemas.openxmlformats.org/officeDocument/2006/bibliography" xmlns="http://schemas.openxmlformats.org/officeDocument/2006/bibliography" SelectedStyle="\APASixthEditionOfficeOnline.xsl" StyleName="APA" Version="6"/>
+</file>
+
+<file path=customXml/itemProps1.xml><?xml version="1.0" encoding="utf-8"?>
+<ds:datastoreItem xmlns:ds="http://schemas.openxmlformats.org/officeDocument/2006/customXml" ds:itemID="{7B6489F1-0EC4-4BDA-AC44-7D02B920DA29}">
+  <ds:schemaRefs>
+    <ds:schemaRef ds:uri="http://schemas.openxmlformats.org/officeDocument/2006/bibliography"/>
+  </ds:schemaRefs>
+</ds:datastoreItem>
 </file>
</xml_diff>

<commit_message>
Format cover page, and minor changes
</commit_message>
<xml_diff>
--- a/Team9-Essay4-Logic-Component-Draft.docx
+++ b/Team9-Essay4-Logic-Component-Draft.docx
@@ -48,18 +48,6 @@
     </w:p>
     <w:p>
       <w:pPr>
-        <w:shd w:val="clear" w:color="auto" w:fill="FFFFFF"/>
-        <w:spacing w:before="180" w:after="180" w:line="360" w:lineRule="auto"/>
-        <w:jc w:val="center"/>
-        <w:rPr>
-          <w:b/>
-          <w:sz w:val="28"/>
-          <w:szCs w:val="28"/>
-        </w:rPr>
-      </w:pPr>
-    </w:p>
-    <w:p>
-      <w:pPr>
         <w:spacing w:line="360" w:lineRule="auto"/>
         <w:jc w:val="center"/>
         <w:rPr>
@@ -98,50 +86,177 @@
     </w:p>
     <w:p>
       <w:pPr>
-        <w:spacing w:line="360" w:lineRule="auto"/>
-        <w:jc w:val="center"/>
-        <w:rPr>
-          <w:b/>
-          <w:sz w:val="40"/>
-          <w:szCs w:val="40"/>
-        </w:rPr>
-      </w:pPr>
-    </w:p>
-    <w:p>
-      <w:pPr>
-        <w:spacing w:line="360" w:lineRule="auto"/>
-        <w:jc w:val="center"/>
-        <w:rPr>
-          <w:b/>
-          <w:sz w:val="40"/>
-          <w:szCs w:val="40"/>
-        </w:rPr>
-      </w:pPr>
-    </w:p>
-    <w:p>
-      <w:pPr>
-        <w:spacing w:line="360" w:lineRule="auto"/>
-        <w:jc w:val="center"/>
-        <w:rPr>
-          <w:b/>
-          <w:sz w:val="40"/>
-          <w:szCs w:val="40"/>
-        </w:rPr>
-      </w:pPr>
-    </w:p>
-    <w:p>
-      <w:pPr>
-        <w:spacing w:line="360" w:lineRule="auto"/>
-        <w:jc w:val="center"/>
-        <w:rPr>
-          <w:b/>
-          <w:sz w:val="40"/>
-          <w:szCs w:val="40"/>
+        <w:shd w:val="clear" w:color="auto" w:fill="FFFFFF"/>
+        <w:spacing w:before="180" w:after="180"/>
+        <w:ind w:left="2970"/>
+        <w:rPr>
+          <w:bCs/>
+          <w:sz w:val="24"/>
+          <w:szCs w:val="24"/>
+        </w:rPr>
+      </w:pPr>
+    </w:p>
+    <w:p>
+      <w:pPr>
+        <w:shd w:val="clear" w:color="auto" w:fill="FFFFFF"/>
+        <w:spacing w:before="180" w:after="180"/>
+        <w:ind w:left="2970"/>
+        <w:rPr>
+          <w:bCs/>
+          <w:sz w:val="24"/>
+          <w:szCs w:val="24"/>
+        </w:rPr>
+      </w:pPr>
+    </w:p>
+    <w:p>
+      <w:pPr>
+        <w:shd w:val="clear" w:color="auto" w:fill="FFFFFF"/>
+        <w:spacing w:before="180" w:after="180"/>
+        <w:ind w:left="2970"/>
+        <w:rPr>
+          <w:bCs/>
+          <w:sz w:val="24"/>
+          <w:szCs w:val="24"/>
+        </w:rPr>
+      </w:pPr>
+      <w:r>
+        <w:rPr>
+          <w:bCs/>
+          <w:sz w:val="24"/>
+          <w:szCs w:val="24"/>
+        </w:rPr>
+        <w:t>Group</w:t>
+      </w:r>
+      <w:r>
+        <w:rPr>
+          <w:bCs/>
+          <w:sz w:val="24"/>
+          <w:szCs w:val="24"/>
+        </w:rPr>
+        <w:t xml:space="preserve"> members:</w:t>
+      </w:r>
+    </w:p>
+    <w:p>
+      <w:pPr>
+        <w:shd w:val="clear" w:color="auto" w:fill="FFFFFF"/>
+        <w:spacing w:before="180" w:after="180"/>
+        <w:ind w:left="3780"/>
+        <w:rPr>
+          <w:bCs/>
+          <w:sz w:val="24"/>
+          <w:szCs w:val="24"/>
+        </w:rPr>
+      </w:pPr>
+      <w:r>
+        <w:rPr>
+          <w:bCs/>
+          <w:sz w:val="24"/>
+          <w:szCs w:val="24"/>
+        </w:rPr>
+        <w:t>Elvis Kimara</w:t>
+      </w:r>
+    </w:p>
+    <w:p>
+      <w:pPr>
+        <w:shd w:val="clear" w:color="auto" w:fill="FFFFFF"/>
+        <w:spacing w:before="180" w:after="180"/>
+        <w:ind w:left="3780"/>
+        <w:rPr>
+          <w:bCs/>
+          <w:sz w:val="24"/>
+          <w:szCs w:val="24"/>
+        </w:rPr>
+      </w:pPr>
+      <w:r>
+        <w:rPr>
+          <w:bCs/>
+          <w:sz w:val="24"/>
+          <w:szCs w:val="24"/>
+        </w:rPr>
+        <w:t>Jack Doe</w:t>
+      </w:r>
+    </w:p>
+    <w:p>
+      <w:pPr>
+        <w:shd w:val="clear" w:color="auto" w:fill="FFFFFF"/>
+        <w:spacing w:before="180" w:after="180"/>
+        <w:ind w:left="3780"/>
+        <w:rPr>
+          <w:bCs/>
+          <w:sz w:val="24"/>
+          <w:szCs w:val="24"/>
+        </w:rPr>
+      </w:pPr>
+      <w:r>
+        <w:rPr>
+          <w:bCs/>
+          <w:sz w:val="24"/>
+          <w:szCs w:val="24"/>
+        </w:rPr>
+        <w:t>Jacob Larson</w:t>
+      </w:r>
+    </w:p>
+    <w:p>
+      <w:pPr>
+        <w:shd w:val="clear" w:color="auto" w:fill="FFFFFF"/>
+        <w:spacing w:before="180" w:after="180"/>
+        <w:ind w:left="3780"/>
+        <w:rPr>
+          <w:bCs/>
+          <w:sz w:val="24"/>
+          <w:szCs w:val="24"/>
+        </w:rPr>
+      </w:pPr>
+      <w:r>
+        <w:rPr>
+          <w:bCs/>
+          <w:sz w:val="24"/>
+          <w:szCs w:val="24"/>
+        </w:rPr>
+        <w:t>Parker Schmitz</w:t>
+      </w:r>
+    </w:p>
+    <w:p>
+      <w:pPr>
+        <w:shd w:val="clear" w:color="auto" w:fill="FFFFFF"/>
+        <w:spacing w:before="180" w:after="180"/>
+        <w:ind w:left="3780"/>
+        <w:rPr>
+          <w:bCs/>
+          <w:sz w:val="24"/>
+          <w:szCs w:val="24"/>
+        </w:rPr>
+      </w:pPr>
+      <w:r>
+        <w:rPr>
+          <w:bCs/>
+          <w:sz w:val="24"/>
+          <w:szCs w:val="24"/>
+        </w:rPr>
+        <w:t>Phuoc Nguyen</w:t>
+      </w:r>
+    </w:p>
+    <w:p>
+      <w:pPr>
+        <w:shd w:val="clear" w:color="auto" w:fill="FFFFFF"/>
+        <w:spacing w:before="180" w:after="180"/>
+        <w:ind w:left="3780"/>
+        <w:rPr>
+          <w:bCs/>
+          <w:sz w:val="24"/>
+          <w:szCs w:val="24"/>
         </w:rPr>
       </w:pPr>
     </w:p>
     <w:sdt>
       <w:sdtPr>
+        <w:rPr>
+          <w:rFonts w:ascii="Arial" w:eastAsia="Arial" w:hAnsi="Arial" w:cs="Arial"/>
+          <w:color w:val="auto"/>
+          <w:sz w:val="22"/>
+          <w:szCs w:val="22"/>
+          <w:lang w:val="en"/>
+        </w:rPr>
         <w:id w:val="129766392"/>
         <w:docPartObj>
           <w:docPartGallery w:val="Table of Contents"/>
@@ -150,14 +265,9 @@
       </w:sdtPr>
       <w:sdtEndPr>
         <w:rPr>
-          <w:rFonts w:ascii="Arial" w:eastAsia="Arial" w:hAnsi="Arial" w:cs="Arial"/>
           <w:b/>
           <w:bCs/>
           <w:noProof/>
-          <w:color w:val="auto"/>
-          <w:sz w:val="22"/>
-          <w:szCs w:val="22"/>
-          <w:lang w:val="en"/>
         </w:rPr>
       </w:sdtEndPr>
       <w:sdtContent>
@@ -171,12 +281,21 @@
         </w:p>
         <w:p>
           <w:pPr>
+            <w:rPr>
+              <w:lang w:val="en-US"/>
+            </w:rPr>
+          </w:pPr>
+        </w:p>
+        <w:p>
+          <w:pPr>
             <w:pStyle w:val="TOC1"/>
             <w:tabs>
               <w:tab w:val="right" w:leader="dot" w:pos="9350"/>
             </w:tabs>
             <w:rPr>
+              <w:rFonts w:asciiTheme="minorHAnsi" w:eastAsiaTheme="minorEastAsia" w:hAnsiTheme="minorHAnsi" w:cstheme="minorBidi"/>
               <w:noProof/>
+              <w:lang w:val="en-US"/>
             </w:rPr>
           </w:pPr>
           <w:r>
@@ -188,7 +307,7 @@
           <w:r>
             <w:fldChar w:fldCharType="separate"/>
           </w:r>
-          <w:hyperlink w:anchor="_Toc120362560" w:history="1">
+          <w:hyperlink w:anchor="_Toc120647160" w:history="1">
             <w:r>
               <w:rPr>
                 <w:rStyle w:val="Hyperlink"/>
@@ -219,7 +338,7 @@
                 <w:noProof/>
                 <w:webHidden/>
               </w:rPr>
-              <w:instrText xml:space="preserve"> PAGEREF _Toc120362560 \h </w:instrText>
+              <w:instrText xml:space="preserve"> PAGEREF _Toc120647160 \h </w:instrText>
             </w:r>
             <w:r>
               <w:rPr>
@@ -257,10 +376,12 @@
               <w:tab w:val="right" w:leader="dot" w:pos="9350"/>
             </w:tabs>
             <w:rPr>
+              <w:rFonts w:asciiTheme="minorHAnsi" w:eastAsiaTheme="minorEastAsia" w:hAnsiTheme="minorHAnsi" w:cstheme="minorBidi"/>
               <w:noProof/>
+              <w:lang w:val="en-US"/>
             </w:rPr>
           </w:pPr>
-          <w:hyperlink w:anchor="_Toc120362561" w:history="1">
+          <w:hyperlink w:anchor="_Toc120647161" w:history="1">
             <w:r>
               <w:rPr>
                 <w:rStyle w:val="Hyperlink"/>
@@ -291,7 +412,7 @@
                 <w:noProof/>
                 <w:webHidden/>
               </w:rPr>
-              <w:instrText xml:space="preserve"> PAGEREF _Toc120362561 \h </w:instrText>
+              <w:instrText xml:space="preserve"> PAGEREF _Toc120647161 \h </w:instrText>
             </w:r>
             <w:r>
               <w:rPr>
@@ -329,10 +450,12 @@
               <w:tab w:val="right" w:leader="dot" w:pos="9350"/>
             </w:tabs>
             <w:rPr>
+              <w:rFonts w:asciiTheme="minorHAnsi" w:eastAsiaTheme="minorEastAsia" w:hAnsiTheme="minorHAnsi" w:cstheme="minorBidi"/>
               <w:noProof/>
+              <w:lang w:val="en-US"/>
             </w:rPr>
           </w:pPr>
-          <w:hyperlink w:anchor="_Toc120362562" w:history="1">
+          <w:hyperlink w:anchor="_Toc120647162" w:history="1">
             <w:r>
               <w:rPr>
                 <w:rStyle w:val="Hyperlink"/>
@@ -363,7 +486,7 @@
                 <w:noProof/>
                 <w:webHidden/>
               </w:rPr>
-              <w:instrText xml:space="preserve"> PAGEREF _Toc120362562 \h </w:instrText>
+              <w:instrText xml:space="preserve"> PAGEREF _Toc120647162 \h </w:instrText>
             </w:r>
             <w:r>
               <w:rPr>
@@ -395,6 +518,80 @@
           </w:hyperlink>
         </w:p>
         <w:p>
+          <w:pPr>
+            <w:pStyle w:val="TOC1"/>
+            <w:tabs>
+              <w:tab w:val="right" w:leader="dot" w:pos="9350"/>
+            </w:tabs>
+            <w:rPr>
+              <w:rFonts w:asciiTheme="minorHAnsi" w:eastAsiaTheme="minorEastAsia" w:hAnsiTheme="minorHAnsi" w:cstheme="minorBidi"/>
+              <w:noProof/>
+              <w:lang w:val="en-US"/>
+            </w:rPr>
+          </w:pPr>
+          <w:hyperlink w:anchor="_Toc120647163" w:history="1">
+            <w:r>
+              <w:rPr>
+                <w:rStyle w:val="Hyperlink"/>
+                <w:rFonts w:eastAsia="Times New Roman"/>
+                <w:b/>
+                <w:bCs/>
+                <w:noProof/>
+                <w:lang w:val="en-US"/>
+              </w:rPr>
+              <w:t>Conclusion</w:t>
+            </w:r>
+            <w:r>
+              <w:rPr>
+                <w:noProof/>
+                <w:webHidden/>
+              </w:rPr>
+              <w:tab/>
+            </w:r>
+            <w:r>
+              <w:rPr>
+                <w:noProof/>
+                <w:webHidden/>
+              </w:rPr>
+              <w:fldChar w:fldCharType="begin"/>
+            </w:r>
+            <w:r>
+              <w:rPr>
+                <w:noProof/>
+                <w:webHidden/>
+              </w:rPr>
+              <w:instrText xml:space="preserve"> PAGEREF _Toc120647163 \h </w:instrText>
+            </w:r>
+            <w:r>
+              <w:rPr>
+                <w:noProof/>
+                <w:webHidden/>
+              </w:rPr>
+            </w:r>
+            <w:r>
+              <w:rPr>
+                <w:noProof/>
+                <w:webHidden/>
+              </w:rPr>
+              <w:fldChar w:fldCharType="separate"/>
+            </w:r>
+            <w:r>
+              <w:rPr>
+                <w:noProof/>
+                <w:webHidden/>
+              </w:rPr>
+              <w:t>5</w:t>
+            </w:r>
+            <w:r>
+              <w:rPr>
+                <w:noProof/>
+                <w:webHidden/>
+              </w:rPr>
+              <w:fldChar w:fldCharType="end"/>
+            </w:r>
+          </w:hyperlink>
+        </w:p>
+        <w:p>
           <w:r>
             <w:rPr>
               <w:b/>
@@ -428,42 +625,6 @@
     </w:p>
     <w:p>
       <w:pPr>
-        <w:spacing w:after="160" w:line="360" w:lineRule="auto"/>
-        <w:rPr>
-          <w:b/>
-          <w:sz w:val="40"/>
-          <w:szCs w:val="40"/>
-        </w:rPr>
-      </w:pPr>
-    </w:p>
-    <w:p>
-      <w:pPr>
-        <w:spacing w:after="160" w:line="259" w:lineRule="auto"/>
-        <w:rPr>
-          <w:rFonts w:eastAsia="Times New Roman"/>
-          <w:b/>
-          <w:bCs/>
-          <w:color w:val="000000"/>
-          <w:sz w:val="28"/>
-          <w:szCs w:val="28"/>
-          <w:lang w:val="en-US"/>
-        </w:rPr>
-      </w:pPr>
-      <w:r>
-        <w:rPr>
-          <w:rFonts w:eastAsia="Times New Roman"/>
-          <w:b/>
-          <w:bCs/>
-          <w:color w:val="000000"/>
-          <w:sz w:val="28"/>
-          <w:szCs w:val="28"/>
-          <w:lang w:val="en-US"/>
-        </w:rPr>
-        <w:br w:type="page"/>
-      </w:r>
-    </w:p>
-    <w:p>
-      <w:pPr>
         <w:pStyle w:val="Heading1"/>
         <w:rPr>
           <w:rFonts w:ascii="Arial" w:eastAsia="Times New Roman" w:hAnsi="Arial" w:cs="Arial"/>
@@ -475,7 +636,7 @@
           <w:lang w:val="en-US"/>
         </w:rPr>
       </w:pPr>
-      <w:bookmarkStart w:id="0" w:name="_Toc120362560"/>
+      <w:bookmarkStart w:id="0" w:name="_Toc120647160"/>
       <w:r>
         <w:rPr>
           <w:rFonts w:ascii="Arial" w:eastAsia="Times New Roman" w:hAnsi="Arial" w:cs="Arial"/>
@@ -746,23 +907,13 @@
           <w:lang w:val="en-US"/>
         </w:rPr>
       </w:pPr>
-      <w:proofErr w:type="spellStart"/>
-      <w:r>
-        <w:rPr>
-          <w:rFonts w:eastAsia="Times New Roman"/>
-          <w:color w:val="000000"/>
-          <w:lang w:val="en-US"/>
-        </w:rPr>
-        <w:t>logic.api</w:t>
-      </w:r>
-      <w:proofErr w:type="spellEnd"/>
-      <w:r>
-        <w:rPr>
-          <w:rFonts w:eastAsia="Times New Roman"/>
-          <w:color w:val="000000"/>
-          <w:lang w:val="en-US"/>
-        </w:rPr>
-        <w:t>: Provides the API of the component to be accessed by the UI.</w:t>
+      <w:r>
+        <w:rPr>
+          <w:rFonts w:eastAsia="Times New Roman"/>
+          <w:color w:val="000000"/>
+          <w:lang w:val="en-US"/>
+        </w:rPr>
+        <w:t>logic.api: Provides the API of the component to be accessed by the UI.</w:t>
       </w:r>
     </w:p>
     <w:p>
@@ -779,23 +930,13 @@
           <w:lang w:val="en-US"/>
         </w:rPr>
       </w:pPr>
-      <w:proofErr w:type="spellStart"/>
-      <w:r>
-        <w:rPr>
-          <w:rFonts w:eastAsia="Times New Roman"/>
-          <w:color w:val="000000"/>
-          <w:lang w:val="en-US"/>
-        </w:rPr>
-        <w:t>logic.core</w:t>
-      </w:r>
-      <w:proofErr w:type="spellEnd"/>
-      <w:r>
-        <w:rPr>
-          <w:rFonts w:eastAsia="Times New Roman"/>
-          <w:color w:val="000000"/>
-          <w:lang w:val="en-US"/>
-        </w:rPr>
-        <w:t>: Contains the core logic of the system.</w:t>
+      <w:r>
+        <w:rPr>
+          <w:rFonts w:eastAsia="Times New Roman"/>
+          <w:color w:val="000000"/>
+          <w:lang w:val="en-US"/>
+        </w:rPr>
+        <w:t>logic.core: Contains the core logic of the system.</w:t>
       </w:r>
     </w:p>
     <w:p>
@@ -812,23 +953,13 @@
           <w:lang w:val="en-US"/>
         </w:rPr>
       </w:pPr>
-      <w:proofErr w:type="spellStart"/>
-      <w:r>
-        <w:rPr>
-          <w:rFonts w:eastAsia="Times New Roman"/>
-          <w:color w:val="000000"/>
-          <w:lang w:val="en-US"/>
-        </w:rPr>
-        <w:t>logic.external</w:t>
-      </w:r>
-      <w:proofErr w:type="spellEnd"/>
-      <w:r>
-        <w:rPr>
-          <w:rFonts w:eastAsia="Times New Roman"/>
-          <w:color w:val="000000"/>
-          <w:lang w:val="en-US"/>
-        </w:rPr>
-        <w:t>: Holds the logic of external services such as task queue service.</w:t>
+      <w:r>
+        <w:rPr>
+          <w:rFonts w:eastAsia="Times New Roman"/>
+          <w:color w:val="000000"/>
+          <w:lang w:val="en-US"/>
+        </w:rPr>
+        <w:t>logic.external: Holds the logic of external services such as task queue service.</w:t>
       </w:r>
     </w:p>
     <w:p>
@@ -870,7 +1001,7 @@
           <w:lang w:val="en-US"/>
         </w:rPr>
       </w:pPr>
-      <w:bookmarkStart w:id="1" w:name="_Toc120362561"/>
+      <w:bookmarkStart w:id="1" w:name="_Toc120647161"/>
       <w:r>
         <w:rPr>
           <w:rFonts w:ascii="Arial" w:eastAsia="Times New Roman" w:hAnsi="Arial" w:cs="Arial"/>
@@ -965,7 +1096,6 @@
           <w:lang w:val="en-US"/>
         </w:rPr>
       </w:pPr>
-      <w:proofErr w:type="spellStart"/>
       <w:r>
         <w:rPr>
           <w:shd w:val="clear" w:color="auto" w:fill="F8F8F8"/>
@@ -973,7 +1103,6 @@
         </w:rPr>
         <w:t>UserProvision</w:t>
       </w:r>
-      <w:proofErr w:type="spellEnd"/>
       <w:r>
         <w:rPr>
           <w:lang w:val="en-US"/>
@@ -993,7 +1122,6 @@
           <w:lang w:val="en-US"/>
         </w:rPr>
       </w:pPr>
-      <w:proofErr w:type="spellStart"/>
       <w:r>
         <w:rPr>
           <w:shd w:val="clear" w:color="auto" w:fill="F8F8F8"/>
@@ -1001,7 +1129,6 @@
         </w:rPr>
         <w:t>EmailGenerator</w:t>
       </w:r>
-      <w:proofErr w:type="spellEnd"/>
       <w:r>
         <w:rPr>
           <w:lang w:val="en-US"/>
@@ -1021,7 +1148,6 @@
           <w:lang w:val="en-US"/>
         </w:rPr>
       </w:pPr>
-      <w:proofErr w:type="spellStart"/>
       <w:r>
         <w:rPr>
           <w:shd w:val="clear" w:color="auto" w:fill="F8F8F8"/>
@@ -1029,7 +1155,6 @@
         </w:rPr>
         <w:t>EmailSender</w:t>
       </w:r>
-      <w:proofErr w:type="spellEnd"/>
       <w:r>
         <w:rPr>
           <w:lang w:val="en-US"/>
@@ -1049,7 +1174,6 @@
           <w:lang w:val="en-US"/>
         </w:rPr>
       </w:pPr>
-      <w:proofErr w:type="spellStart"/>
       <w:r>
         <w:rPr>
           <w:shd w:val="clear" w:color="auto" w:fill="F8F8F8"/>
@@ -1057,7 +1181,6 @@
         </w:rPr>
         <w:t>TaskQueuer</w:t>
       </w:r>
-      <w:proofErr w:type="spellEnd"/>
       <w:r>
         <w:rPr>
           <w:lang w:val="en-US"/>
@@ -1077,7 +1200,6 @@
           <w:lang w:val="en-US"/>
         </w:rPr>
       </w:pPr>
-      <w:proofErr w:type="spellStart"/>
       <w:r>
         <w:rPr>
           <w:shd w:val="clear" w:color="auto" w:fill="F8F8F8"/>
@@ -1085,7 +1207,6 @@
         </w:rPr>
         <w:t>FileStorage</w:t>
       </w:r>
-      <w:proofErr w:type="spellEnd"/>
       <w:r>
         <w:rPr>
           <w:lang w:val="en-US"/>
@@ -1105,7 +1226,6 @@
           <w:lang w:val="en-US"/>
         </w:rPr>
       </w:pPr>
-      <w:proofErr w:type="spellStart"/>
       <w:r>
         <w:rPr>
           <w:shd w:val="clear" w:color="auto" w:fill="F8F8F8"/>
@@ -1113,7 +1233,6 @@
         </w:rPr>
         <w:t>LogsProcessor</w:t>
       </w:r>
-      <w:proofErr w:type="spellEnd"/>
       <w:r>
         <w:rPr>
           <w:lang w:val="en-US"/>
@@ -1134,21 +1253,12 @@
           <w:lang w:val="en-US"/>
         </w:rPr>
       </w:pPr>
-      <w:proofErr w:type="spellStart"/>
       <w:r>
         <w:rPr>
           <w:shd w:val="clear" w:color="auto" w:fill="F8F8F8"/>
           <w:lang w:val="en-US"/>
         </w:rPr>
-        <w:t>RecaptchaVerifier</w:t>
-      </w:r>
-      <w:proofErr w:type="spellEnd"/>
-      <w:r>
-        <w:rPr>
-          <w:shd w:val="clear" w:color="auto" w:fill="F8F8F8"/>
-          <w:lang w:val="en-US"/>
-        </w:rPr>
-        <w:t>: For verification of the reCAPTCHA token.</w:t>
+        <w:t>RecaptchaVerifier: For verification of the reCAPTCHA token.</w:t>
       </w:r>
     </w:p>
     <w:p>
@@ -1218,7 +1328,7 @@
           <w:lang w:val="en-US"/>
         </w:rPr>
       </w:pPr>
-      <w:bookmarkStart w:id="2" w:name="_Toc120362562"/>
+      <w:bookmarkStart w:id="2" w:name="_Toc120647162"/>
       <w:r>
         <w:rPr>
           <w:rFonts w:ascii="Arial" w:eastAsia="Times New Roman" w:hAnsi="Arial" w:cs="Arial"/>
@@ -1272,25 +1382,7 @@
           <w:color w:val="000000"/>
           <w:lang w:val="en-US"/>
         </w:rPr>
-        <w:t xml:space="preserve">Although this component provides methods that are relevant to access control (e.g. providing user information), the access control check itself does not happen in this component. The UI is expected to check access control (using </w:t>
-      </w:r>
-      <w:proofErr w:type="spellStart"/>
-      <w:r>
-        <w:rPr>
-          <w:rFonts w:eastAsia="Times New Roman"/>
-          <w:color w:val="000000"/>
-          <w:lang w:val="en-US"/>
-        </w:rPr>
-        <w:t>GateKeeper</w:t>
-      </w:r>
-      <w:proofErr w:type="spellEnd"/>
-      <w:r>
-        <w:rPr>
-          <w:rFonts w:eastAsia="Times New Roman"/>
-          <w:color w:val="000000"/>
-          <w:lang w:val="en-US"/>
-        </w:rPr>
-        <w:t xml:space="preserve"> class) before calling a method in the logic component.</w:t>
+        <w:t>Although this component provides methods that are relevant to access control (e.g. providing user information), the access control check itself does not happen in this component. The UI is expected to check access control (using GateKeeper class) before calling a method in the logic component.</w:t>
       </w:r>
     </w:p>
     <w:p>
@@ -1354,25 +1446,7 @@
           <w:color w:val="000000"/>
           <w:lang w:val="en-US"/>
         </w:rPr>
-        <w:t xml:space="preserve">Invalid parameters: Throws </w:t>
-      </w:r>
-      <w:proofErr w:type="spellStart"/>
-      <w:r>
-        <w:rPr>
-          <w:rFonts w:eastAsia="Times New Roman"/>
-          <w:color w:val="000000"/>
-          <w:lang w:val="en-US"/>
-        </w:rPr>
-        <w:t>InvalidParametersException</w:t>
-      </w:r>
-      <w:proofErr w:type="spellEnd"/>
-      <w:r>
-        <w:rPr>
-          <w:rFonts w:eastAsia="Times New Roman"/>
-          <w:color w:val="000000"/>
-          <w:lang w:val="en-US"/>
-        </w:rPr>
-        <w:t>.</w:t>
+        <w:t>Invalid parameters: Throws InvalidParametersException.</w:t>
       </w:r>
     </w:p>
     <w:p>
@@ -1395,25 +1469,7 @@
           <w:color w:val="000000"/>
           <w:lang w:val="en-US"/>
         </w:rPr>
-        <w:t xml:space="preserve">Entity already exists: Throws </w:t>
-      </w:r>
-      <w:proofErr w:type="spellStart"/>
-      <w:r>
-        <w:rPr>
-          <w:rFonts w:eastAsia="Times New Roman"/>
-          <w:color w:val="000000"/>
-          <w:lang w:val="en-US"/>
-        </w:rPr>
-        <w:t>EntityAlreadyExistsException</w:t>
-      </w:r>
-      <w:proofErr w:type="spellEnd"/>
-      <w:r>
-        <w:rPr>
-          <w:rFonts w:eastAsia="Times New Roman"/>
-          <w:color w:val="000000"/>
-          <w:lang w:val="en-US"/>
-        </w:rPr>
-        <w:t xml:space="preserve"> (escalated from Storage level).</w:t>
+        <w:t>Entity already exists: Throws EntityAlreadyExistsException (escalated from Storage level).</w:t>
       </w:r>
     </w:p>
     <w:p>
@@ -1551,43 +1607,7 @@
           <w:color w:val="000000"/>
           <w:lang w:val="en-US"/>
         </w:rPr>
-        <w:t>Update is done using *</w:t>
-      </w:r>
-      <w:proofErr w:type="spellStart"/>
-      <w:r>
-        <w:rPr>
-          <w:rFonts w:eastAsia="Times New Roman"/>
-          <w:color w:val="000000"/>
-          <w:lang w:val="en-US"/>
-        </w:rPr>
-        <w:t>UpdateOptions</w:t>
-      </w:r>
-      <w:proofErr w:type="spellEnd"/>
-      <w:r>
-        <w:rPr>
-          <w:rFonts w:eastAsia="Times New Roman"/>
-          <w:color w:val="000000"/>
-          <w:lang w:val="en-US"/>
-        </w:rPr>
-        <w:t xml:space="preserve"> inside every *Attributes. The </w:t>
-      </w:r>
-      <w:proofErr w:type="spellStart"/>
-      <w:r>
-        <w:rPr>
-          <w:rFonts w:eastAsia="Times New Roman"/>
-          <w:color w:val="000000"/>
-          <w:lang w:val="en-US"/>
-        </w:rPr>
-        <w:t>UpdateOptions</w:t>
-      </w:r>
-      <w:proofErr w:type="spellEnd"/>
-      <w:r>
-        <w:rPr>
-          <w:rFonts w:eastAsia="Times New Roman"/>
-          <w:color w:val="000000"/>
-          <w:lang w:val="en-US"/>
-        </w:rPr>
-        <w:t xml:space="preserve"> will specify what is used to identify the entity to update and what will be updated.</w:t>
+        <w:t>Update is done using *UpdateOptions inside every *Attributes. The UpdateOptions will specify what is used to identify the entity to update and what will be updated.</w:t>
       </w:r>
     </w:p>
     <w:p>
@@ -1610,25 +1630,7 @@
           <w:color w:val="000000"/>
           <w:lang w:val="en-US"/>
         </w:rPr>
-        <w:t xml:space="preserve">Entity not found: Throws </w:t>
-      </w:r>
-      <w:proofErr w:type="spellStart"/>
-      <w:r>
-        <w:rPr>
-          <w:rFonts w:eastAsia="Times New Roman"/>
-          <w:color w:val="000000"/>
-          <w:lang w:val="en-US"/>
-        </w:rPr>
-        <w:t>EntityDoesNotExistException</w:t>
-      </w:r>
-      <w:proofErr w:type="spellEnd"/>
-      <w:r>
-        <w:rPr>
-          <w:rFonts w:eastAsia="Times New Roman"/>
-          <w:color w:val="000000"/>
-          <w:lang w:val="en-US"/>
-        </w:rPr>
-        <w:t>.</w:t>
+        <w:t>Entity not found: Throws EntityDoesNotExistException.</w:t>
       </w:r>
     </w:p>
     <w:p>
@@ -1651,25 +1653,7 @@
           <w:color w:val="000000"/>
           <w:lang w:val="en-US"/>
         </w:rPr>
-        <w:t xml:space="preserve">Invalid parameters: Throws </w:t>
-      </w:r>
-      <w:proofErr w:type="spellStart"/>
-      <w:r>
-        <w:rPr>
-          <w:rFonts w:eastAsia="Times New Roman"/>
-          <w:color w:val="000000"/>
-          <w:lang w:val="en-US"/>
-        </w:rPr>
-        <w:t>InvalidParametersException</w:t>
-      </w:r>
-      <w:proofErr w:type="spellEnd"/>
-      <w:r>
-        <w:rPr>
-          <w:rFonts w:eastAsia="Times New Roman"/>
-          <w:color w:val="000000"/>
-          <w:lang w:val="en-US"/>
-        </w:rPr>
-        <w:t>.</w:t>
+        <w:t>Invalid parameters: Throws InvalidParametersException.</w:t>
       </w:r>
     </w:p>
     <w:p>
@@ -1704,23 +1688,13 @@
           <w:lang w:val="en-US"/>
         </w:rPr>
       </w:pPr>
-      <w:proofErr w:type="spellStart"/>
-      <w:r>
-        <w:rPr>
-          <w:rFonts w:eastAsia="Times New Roman"/>
-          <w:color w:val="000000"/>
-          <w:lang w:val="en-US"/>
-        </w:rPr>
-        <w:t>FailDeleteSilentlyPolicy</w:t>
-      </w:r>
-      <w:proofErr w:type="spellEnd"/>
-      <w:r>
-        <w:rPr>
-          <w:rFonts w:eastAsia="Times New Roman"/>
-          <w:color w:val="000000"/>
-          <w:lang w:val="en-US"/>
-        </w:rPr>
-        <w:t>: In general, delete operation do not throw exceptions if the target entity does not exist. This is because if it does not exist, it is as good as deleted.</w:t>
+      <w:r>
+        <w:rPr>
+          <w:rFonts w:eastAsia="Times New Roman"/>
+          <w:color w:val="000000"/>
+          <w:lang w:val="en-US"/>
+        </w:rPr>
+        <w:t>FailDeleteSilentlyPolicy: In general, delete operation do not throw exceptions if the target entity does not exist. This is because if it does not exist, it is as good as deleted.</w:t>
       </w:r>
     </w:p>
     <w:p>
@@ -1745,6 +1719,103 @@
         </w:rPr>
         <w:t>Cascade policy: When a parent entity is deleted, entities that have referential integrity with the deleted entity should also be deleted. Refer to the API for the cascade logic.</w:t>
       </w:r>
+    </w:p>
+    <w:p>
+      <w:pPr>
+        <w:spacing w:after="160" w:line="259" w:lineRule="auto"/>
+        <w:rPr>
+          <w:rFonts w:eastAsia="Times New Roman"/>
+          <w:color w:val="000000"/>
+          <w:lang w:val="en-US"/>
+        </w:rPr>
+      </w:pPr>
+      <w:r>
+        <w:rPr>
+          <w:rFonts w:eastAsia="Times New Roman"/>
+          <w:color w:val="000000"/>
+          <w:lang w:val="en-US"/>
+        </w:rPr>
+        <w:br w:type="page"/>
+      </w:r>
+    </w:p>
+    <w:p>
+      <w:pPr>
+        <w:pStyle w:val="Heading1"/>
+        <w:rPr>
+          <w:rFonts w:ascii="Arial" w:eastAsia="Times New Roman" w:hAnsi="Arial" w:cs="Arial"/>
+          <w:b/>
+          <w:bCs/>
+          <w:color w:val="000000"/>
+          <w:sz w:val="28"/>
+          <w:szCs w:val="28"/>
+          <w:lang w:val="en-US"/>
+        </w:rPr>
+      </w:pPr>
+      <w:bookmarkStart w:id="3" w:name="_Toc120647163"/>
+      <w:r>
+        <w:rPr>
+          <w:rFonts w:ascii="Arial" w:eastAsia="Times New Roman" w:hAnsi="Arial" w:cs="Arial"/>
+          <w:b/>
+          <w:bCs/>
+          <w:color w:val="000000"/>
+          <w:sz w:val="28"/>
+          <w:szCs w:val="28"/>
+          <w:lang w:val="en-US"/>
+        </w:rPr>
+        <w:lastRenderedPageBreak/>
+        <w:t>Conclusion</w:t>
+      </w:r>
+      <w:bookmarkEnd w:id="3"/>
+    </w:p>
+    <w:p>
+      <w:pPr>
+        <w:spacing w:line="360" w:lineRule="auto"/>
+        <w:rPr>
+          <w:rFonts w:eastAsia="Times New Roman"/>
+          <w:color w:val="000000"/>
+          <w:lang w:val="en-US"/>
+        </w:rPr>
+      </w:pPr>
+    </w:p>
+    <w:p>
+      <w:pPr>
+        <w:spacing w:line="360" w:lineRule="auto"/>
+        <w:rPr>
+          <w:rFonts w:eastAsia="Times New Roman"/>
+          <w:color w:val="000000"/>
+          <w:lang w:val="en-US"/>
+        </w:rPr>
+      </w:pPr>
+    </w:p>
+    <w:p>
+      <w:pPr>
+        <w:spacing w:line="360" w:lineRule="auto"/>
+        <w:rPr>
+          <w:rFonts w:eastAsia="Times New Roman"/>
+          <w:color w:val="000000"/>
+          <w:lang w:val="en-US"/>
+        </w:rPr>
+      </w:pPr>
+    </w:p>
+    <w:p>
+      <w:pPr>
+        <w:spacing w:line="360" w:lineRule="auto"/>
+        <w:rPr>
+          <w:rFonts w:eastAsia="Times New Roman"/>
+          <w:color w:val="000000"/>
+          <w:lang w:val="en-US"/>
+        </w:rPr>
+      </w:pPr>
+    </w:p>
+    <w:p>
+      <w:pPr>
+        <w:spacing w:line="360" w:lineRule="auto"/>
+        <w:rPr>
+          <w:rFonts w:eastAsia="Times New Roman"/>
+          <w:color w:val="000000"/>
+          <w:lang w:val="en-US"/>
+        </w:rPr>
+      </w:pPr>
     </w:p>
     <w:p>
       <w:pPr>

</xml_diff>